<commit_message>
Add enemy animations (and fix player blurrier)
</commit_message>
<xml_diff>
--- a/todo.docx
+++ b/todo.docx
@@ -65,6 +65,7 @@
         </w:rPr>
         <w:t xml:space="preserve">Настроить </w:t>
       </w:r>
+      <w:proofErr w:type="spellStart"/>
       <w:r>
         <w:rPr>
           <w:rFonts w:ascii="Times New Roman" w:hAnsi="Times New Roman" w:cs="Times New Roman"/>
@@ -73,6 +74,7 @@
         </w:rPr>
         <w:t>GitHub</w:t>
       </w:r>
+      <w:proofErr w:type="spellEnd"/>
     </w:p>
     <w:p>
       <w:pPr>
@@ -99,634 +101,655 @@
         </w:rPr>
         <w:t>Система событий</w:t>
       </w:r>
+    </w:p>
+    <w:p>
+      <w:pPr>
+        <w:pStyle w:val="a3"/>
+        <w:numPr>
+          <w:ilvl w:val="0"/>
+          <w:numId w:val="2"/>
+        </w:numPr>
+        <w:spacing w:line="360" w:lineRule="auto"/>
+        <w:jc w:val="both"/>
+        <w:rPr>
+          <w:rFonts w:ascii="Times New Roman" w:hAnsi="Times New Roman" w:cs="Times New Roman"/>
+          <w:sz w:val="28"/>
+          <w:szCs w:val="28"/>
+          <w:lang w:val="ru-RU"/>
+        </w:rPr>
+      </w:pPr>
+      <w:r>
+        <w:rPr>
+          <w:rFonts w:ascii="Times New Roman" w:hAnsi="Times New Roman" w:cs="Times New Roman"/>
+          <w:sz w:val="28"/>
+          <w:szCs w:val="28"/>
+          <w:lang w:val="ru-RU"/>
+        </w:rPr>
+        <w:t>Движок</w:t>
+      </w:r>
+    </w:p>
+    <w:p>
+      <w:pPr>
+        <w:pStyle w:val="a3"/>
+        <w:numPr>
+          <w:ilvl w:val="1"/>
+          <w:numId w:val="2"/>
+        </w:numPr>
+        <w:spacing w:line="360" w:lineRule="auto"/>
+        <w:jc w:val="both"/>
+        <w:rPr>
+          <w:rFonts w:ascii="Times New Roman" w:hAnsi="Times New Roman" w:cs="Times New Roman"/>
+          <w:sz w:val="28"/>
+          <w:szCs w:val="28"/>
+          <w:lang w:val="ru-RU"/>
+        </w:rPr>
+      </w:pPr>
+      <w:r>
+        <w:rPr>
+          <w:rFonts w:ascii="Times New Roman" w:hAnsi="Times New Roman" w:cs="Times New Roman"/>
+          <w:sz w:val="28"/>
+          <w:szCs w:val="28"/>
+          <w:lang w:val="ru-RU"/>
+        </w:rPr>
+        <w:t>Поле</w:t>
+      </w:r>
+    </w:p>
+    <w:p>
+      <w:pPr>
+        <w:pStyle w:val="a3"/>
+        <w:numPr>
+          <w:ilvl w:val="1"/>
+          <w:numId w:val="2"/>
+        </w:numPr>
+        <w:spacing w:line="360" w:lineRule="auto"/>
+        <w:jc w:val="both"/>
+        <w:rPr>
+          <w:rFonts w:ascii="Times New Roman" w:hAnsi="Times New Roman" w:cs="Times New Roman"/>
+          <w:sz w:val="28"/>
+          <w:szCs w:val="28"/>
+          <w:lang w:val="ru-RU"/>
+        </w:rPr>
+      </w:pPr>
+      <w:r>
+        <w:rPr>
+          <w:rFonts w:ascii="Times New Roman" w:hAnsi="Times New Roman" w:cs="Times New Roman"/>
+          <w:sz w:val="28"/>
+          <w:szCs w:val="28"/>
+          <w:lang w:val="ru-RU"/>
+        </w:rPr>
+        <w:t>Действия игрока</w:t>
+      </w:r>
+    </w:p>
+    <w:p>
+      <w:pPr>
+        <w:pStyle w:val="a3"/>
+        <w:numPr>
+          <w:ilvl w:val="1"/>
+          <w:numId w:val="2"/>
+        </w:numPr>
+        <w:spacing w:line="360" w:lineRule="auto"/>
+        <w:jc w:val="both"/>
+        <w:rPr>
+          <w:rFonts w:ascii="Times New Roman" w:hAnsi="Times New Roman" w:cs="Times New Roman"/>
+          <w:sz w:val="28"/>
+          <w:szCs w:val="28"/>
+          <w:lang w:val="ru-RU"/>
+        </w:rPr>
+      </w:pPr>
+      <w:r>
+        <w:rPr>
+          <w:rFonts w:ascii="Times New Roman" w:hAnsi="Times New Roman" w:cs="Times New Roman"/>
+          <w:sz w:val="28"/>
+          <w:szCs w:val="28"/>
+          <w:lang w:val="ru-RU"/>
+        </w:rPr>
+        <w:t>Действия противника</w:t>
+      </w:r>
+    </w:p>
+    <w:p>
+      <w:pPr>
+        <w:pStyle w:val="a3"/>
+        <w:numPr>
+          <w:ilvl w:val="1"/>
+          <w:numId w:val="2"/>
+        </w:numPr>
+        <w:spacing w:line="360" w:lineRule="auto"/>
+        <w:jc w:val="both"/>
+        <w:rPr>
+          <w:rFonts w:ascii="Times New Roman" w:hAnsi="Times New Roman" w:cs="Times New Roman"/>
+          <w:sz w:val="28"/>
+          <w:szCs w:val="28"/>
+          <w:lang w:val="ru-RU"/>
+        </w:rPr>
+      </w:pPr>
+      <w:r>
+        <w:rPr>
+          <w:rFonts w:ascii="Times New Roman" w:hAnsi="Times New Roman" w:cs="Times New Roman"/>
+          <w:sz w:val="28"/>
+          <w:szCs w:val="28"/>
+          <w:lang w:val="ru-RU"/>
+        </w:rPr>
+        <w:t>Шанс попадания</w:t>
+      </w:r>
+    </w:p>
+    <w:p>
+      <w:pPr>
+        <w:pStyle w:val="a3"/>
+        <w:numPr>
+          <w:ilvl w:val="1"/>
+          <w:numId w:val="2"/>
+        </w:numPr>
+        <w:spacing w:line="360" w:lineRule="auto"/>
+        <w:jc w:val="both"/>
+        <w:rPr>
+          <w:rFonts w:ascii="Times New Roman" w:hAnsi="Times New Roman" w:cs="Times New Roman"/>
+          <w:sz w:val="28"/>
+          <w:szCs w:val="28"/>
+          <w:lang w:val="ru-RU"/>
+        </w:rPr>
+      </w:pPr>
+      <w:proofErr w:type="spellStart"/>
+      <w:r>
+        <w:rPr>
+          <w:rFonts w:ascii="Times New Roman" w:hAnsi="Times New Roman" w:cs="Times New Roman"/>
+          <w:sz w:val="28"/>
+          <w:szCs w:val="28"/>
+          <w:lang w:val="ru-RU"/>
+        </w:rPr>
+        <w:t>Увороты</w:t>
+      </w:r>
+      <w:proofErr w:type="spellEnd"/>
+    </w:p>
+    <w:p>
+      <w:pPr>
+        <w:pStyle w:val="a3"/>
+        <w:numPr>
+          <w:ilvl w:val="1"/>
+          <w:numId w:val="2"/>
+        </w:numPr>
+        <w:spacing w:line="360" w:lineRule="auto"/>
+        <w:jc w:val="both"/>
+        <w:rPr>
+          <w:rFonts w:ascii="Times New Roman" w:hAnsi="Times New Roman" w:cs="Times New Roman"/>
+          <w:sz w:val="28"/>
+          <w:szCs w:val="28"/>
+          <w:lang w:val="ru-RU"/>
+        </w:rPr>
+      </w:pPr>
+      <w:r>
+        <w:rPr>
+          <w:rFonts w:ascii="Times New Roman" w:hAnsi="Times New Roman" w:cs="Times New Roman"/>
+          <w:sz w:val="28"/>
+          <w:szCs w:val="28"/>
+          <w:lang w:val="ru-RU"/>
+        </w:rPr>
+        <w:t>Жизни</w:t>
+      </w:r>
+    </w:p>
+    <w:p>
+      <w:pPr>
+        <w:pStyle w:val="a3"/>
+        <w:numPr>
+          <w:ilvl w:val="0"/>
+          <w:numId w:val="2"/>
+        </w:numPr>
+        <w:spacing w:line="360" w:lineRule="auto"/>
+        <w:jc w:val="both"/>
+        <w:rPr>
+          <w:rFonts w:ascii="Times New Roman" w:hAnsi="Times New Roman" w:cs="Times New Roman"/>
+          <w:sz w:val="28"/>
+          <w:szCs w:val="28"/>
+          <w:lang w:val="ru-RU"/>
+        </w:rPr>
+      </w:pPr>
+      <w:r>
+        <w:rPr>
+          <w:rFonts w:ascii="Times New Roman" w:hAnsi="Times New Roman" w:cs="Times New Roman"/>
+          <w:sz w:val="28"/>
+          <w:szCs w:val="28"/>
+          <w:lang w:val="ru-RU"/>
+        </w:rPr>
+        <w:t>Главное меню.</w:t>
+      </w:r>
+    </w:p>
+    <w:p>
+      <w:pPr>
+        <w:pStyle w:val="a3"/>
+        <w:numPr>
+          <w:ilvl w:val="0"/>
+          <w:numId w:val="2"/>
+        </w:numPr>
+        <w:spacing w:line="360" w:lineRule="auto"/>
+        <w:jc w:val="both"/>
+        <w:rPr>
+          <w:rFonts w:ascii="Times New Roman" w:hAnsi="Times New Roman" w:cs="Times New Roman"/>
+          <w:sz w:val="28"/>
+          <w:szCs w:val="28"/>
+          <w:lang w:val="ru-RU"/>
+        </w:rPr>
+      </w:pPr>
+      <w:r>
+        <w:rPr>
+          <w:rFonts w:ascii="Times New Roman" w:hAnsi="Times New Roman" w:cs="Times New Roman"/>
+          <w:sz w:val="28"/>
+          <w:szCs w:val="28"/>
+          <w:lang w:val="ru-RU"/>
+        </w:rPr>
+        <w:t>Интерфейс передвижения</w:t>
+      </w:r>
+    </w:p>
+    <w:p>
+      <w:pPr>
+        <w:pStyle w:val="a3"/>
+        <w:numPr>
+          <w:ilvl w:val="0"/>
+          <w:numId w:val="2"/>
+        </w:numPr>
+        <w:spacing w:line="360" w:lineRule="auto"/>
+        <w:jc w:val="both"/>
+        <w:rPr>
+          <w:rFonts w:ascii="Times New Roman" w:hAnsi="Times New Roman" w:cs="Times New Roman"/>
+          <w:sz w:val="28"/>
+          <w:szCs w:val="28"/>
+          <w:lang w:val="ru-RU"/>
+        </w:rPr>
+      </w:pPr>
+      <w:r>
+        <w:rPr>
+          <w:rFonts w:ascii="Times New Roman" w:hAnsi="Times New Roman" w:cs="Times New Roman"/>
+          <w:sz w:val="28"/>
+          <w:szCs w:val="28"/>
+          <w:lang w:val="ru-RU"/>
+        </w:rPr>
+        <w:t>Кнопка паузы</w:t>
+      </w:r>
+    </w:p>
+    <w:p>
+      <w:pPr>
+        <w:pStyle w:val="a3"/>
+        <w:numPr>
+          <w:ilvl w:val="0"/>
+          <w:numId w:val="2"/>
+        </w:numPr>
+        <w:spacing w:line="360" w:lineRule="auto"/>
+        <w:jc w:val="both"/>
+        <w:rPr>
+          <w:rFonts w:ascii="Times New Roman" w:hAnsi="Times New Roman" w:cs="Times New Roman"/>
+          <w:sz w:val="28"/>
+          <w:szCs w:val="28"/>
+          <w:lang w:val="ru-RU"/>
+        </w:rPr>
+      </w:pPr>
+      <w:r>
+        <w:rPr>
+          <w:rFonts w:ascii="Times New Roman" w:hAnsi="Times New Roman" w:cs="Times New Roman"/>
+          <w:sz w:val="28"/>
+          <w:szCs w:val="28"/>
+          <w:lang w:val="ru-RU"/>
+        </w:rPr>
+        <w:t>Задуматься о графике</w:t>
+      </w:r>
+    </w:p>
+    <w:p>
+      <w:pPr>
+        <w:pStyle w:val="a3"/>
+        <w:numPr>
+          <w:ilvl w:val="1"/>
+          <w:numId w:val="2"/>
+        </w:numPr>
+        <w:spacing w:line="360" w:lineRule="auto"/>
+        <w:jc w:val="both"/>
+        <w:rPr>
+          <w:rFonts w:ascii="Times New Roman" w:hAnsi="Times New Roman" w:cs="Times New Roman"/>
+          <w:sz w:val="28"/>
+          <w:szCs w:val="28"/>
+          <w:lang w:val="ru-RU"/>
+        </w:rPr>
+      </w:pPr>
+      <w:r>
+        <w:rPr>
+          <w:rFonts w:ascii="Times New Roman" w:hAnsi="Times New Roman" w:cs="Times New Roman"/>
+          <w:sz w:val="28"/>
+          <w:szCs w:val="28"/>
+          <w:lang w:val="ru-RU"/>
+        </w:rPr>
+        <w:t>Найти графический редактор</w:t>
+      </w:r>
+    </w:p>
+    <w:p>
+      <w:pPr>
+        <w:pStyle w:val="a3"/>
+        <w:numPr>
+          <w:ilvl w:val="1"/>
+          <w:numId w:val="2"/>
+        </w:numPr>
+        <w:spacing w:line="360" w:lineRule="auto"/>
+        <w:jc w:val="both"/>
+        <w:rPr>
+          <w:rFonts w:ascii="Times New Roman" w:hAnsi="Times New Roman" w:cs="Times New Roman"/>
+          <w:sz w:val="28"/>
+          <w:szCs w:val="28"/>
+          <w:lang w:val="ru-RU"/>
+        </w:rPr>
+      </w:pPr>
+      <w:r>
+        <w:rPr>
+          <w:rFonts w:ascii="Times New Roman" w:hAnsi="Times New Roman" w:cs="Times New Roman"/>
+          <w:sz w:val="28"/>
+          <w:szCs w:val="28"/>
+          <w:lang w:val="ru-RU"/>
+        </w:rPr>
+        <w:t>Научиться рисовать в редакторе</w:t>
+      </w:r>
+    </w:p>
+    <w:p>
+      <w:pPr>
+        <w:spacing w:line="360" w:lineRule="auto"/>
+        <w:jc w:val="both"/>
+        <w:rPr>
+          <w:rFonts w:ascii="Times New Roman" w:hAnsi="Times New Roman" w:cs="Times New Roman"/>
+          <w:sz w:val="28"/>
+          <w:szCs w:val="28"/>
+        </w:rPr>
+      </w:pPr>
+      <w:r>
+        <w:rPr>
+          <w:rFonts w:ascii="Times New Roman" w:hAnsi="Times New Roman" w:cs="Times New Roman"/>
+          <w:sz w:val="28"/>
+          <w:szCs w:val="28"/>
+          <w:lang w:val="ru-RU"/>
+        </w:rPr>
+        <w:t>Этап</w:t>
+      </w:r>
+      <w:r>
+        <w:rPr>
+          <w:rFonts w:ascii="Times New Roman" w:hAnsi="Times New Roman" w:cs="Times New Roman"/>
+          <w:sz w:val="28"/>
+          <w:szCs w:val="28"/>
+        </w:rPr>
+        <w:t xml:space="preserve"> II</w:t>
+      </w:r>
+    </w:p>
+    <w:p>
+      <w:pPr>
+        <w:pStyle w:val="a3"/>
+        <w:numPr>
+          <w:ilvl w:val="0"/>
+          <w:numId w:val="3"/>
+        </w:numPr>
+        <w:spacing w:line="360" w:lineRule="auto"/>
+        <w:jc w:val="both"/>
+        <w:rPr>
+          <w:rFonts w:ascii="Times New Roman" w:hAnsi="Times New Roman" w:cs="Times New Roman"/>
+          <w:sz w:val="28"/>
+          <w:szCs w:val="28"/>
+          <w:lang w:val="ru-RU"/>
+        </w:rPr>
+      </w:pPr>
+      <w:proofErr w:type="spellStart"/>
+      <w:r>
+        <w:rPr>
+          <w:rFonts w:ascii="Times New Roman" w:hAnsi="Times New Roman" w:cs="Times New Roman"/>
+          <w:sz w:val="28"/>
+          <w:szCs w:val="28"/>
+          <w:lang w:val="ru-RU"/>
+        </w:rPr>
+        <w:t>Гайд</w:t>
+      </w:r>
+      <w:proofErr w:type="spellEnd"/>
+      <w:r>
+        <w:rPr>
+          <w:rFonts w:ascii="Times New Roman" w:hAnsi="Times New Roman" w:cs="Times New Roman"/>
+          <w:sz w:val="28"/>
+          <w:szCs w:val="28"/>
+          <w:lang w:val="ru-RU"/>
+        </w:rPr>
+        <w:t xml:space="preserve"> для пользователя</w:t>
+      </w:r>
+    </w:p>
+    <w:p>
+      <w:pPr>
+        <w:pStyle w:val="a3"/>
+        <w:numPr>
+          <w:ilvl w:val="0"/>
+          <w:numId w:val="3"/>
+        </w:numPr>
+        <w:spacing w:line="360" w:lineRule="auto"/>
+        <w:jc w:val="both"/>
+        <w:rPr>
+          <w:rFonts w:ascii="Times New Roman" w:hAnsi="Times New Roman" w:cs="Times New Roman"/>
+          <w:sz w:val="28"/>
+          <w:szCs w:val="28"/>
+          <w:lang w:val="ru-RU"/>
+        </w:rPr>
+      </w:pPr>
+      <w:r>
+        <w:rPr>
+          <w:rFonts w:ascii="Times New Roman" w:hAnsi="Times New Roman" w:cs="Times New Roman"/>
+          <w:sz w:val="28"/>
+          <w:szCs w:val="28"/>
+          <w:lang w:val="ru-RU"/>
+        </w:rPr>
+        <w:t>Сохранение пользователя</w:t>
+      </w:r>
+    </w:p>
+    <w:p>
+      <w:pPr>
+        <w:pStyle w:val="a3"/>
+        <w:numPr>
+          <w:ilvl w:val="0"/>
+          <w:numId w:val="3"/>
+        </w:numPr>
+        <w:spacing w:line="360" w:lineRule="auto"/>
+        <w:jc w:val="both"/>
+        <w:rPr>
+          <w:rFonts w:ascii="Times New Roman" w:hAnsi="Times New Roman" w:cs="Times New Roman"/>
+          <w:sz w:val="28"/>
+          <w:szCs w:val="28"/>
+          <w:lang w:val="ru-RU"/>
+        </w:rPr>
+      </w:pPr>
+      <w:r>
+        <w:rPr>
+          <w:rFonts w:ascii="Times New Roman" w:hAnsi="Times New Roman" w:cs="Times New Roman"/>
+          <w:sz w:val="28"/>
+          <w:szCs w:val="28"/>
+          <w:lang w:val="ru-RU"/>
+        </w:rPr>
+        <w:t>Полноценное меню</w:t>
+      </w:r>
+    </w:p>
+    <w:p>
+      <w:pPr>
+        <w:pStyle w:val="a3"/>
+        <w:numPr>
+          <w:ilvl w:val="0"/>
+          <w:numId w:val="3"/>
+        </w:numPr>
+        <w:spacing w:line="360" w:lineRule="auto"/>
+        <w:jc w:val="both"/>
+        <w:rPr>
+          <w:rFonts w:ascii="Times New Roman" w:hAnsi="Times New Roman" w:cs="Times New Roman"/>
+          <w:sz w:val="28"/>
+          <w:szCs w:val="28"/>
+          <w:lang w:val="ru-RU"/>
+        </w:rPr>
+      </w:pPr>
+      <w:r>
+        <w:rPr>
+          <w:rFonts w:ascii="Times New Roman" w:hAnsi="Times New Roman" w:cs="Times New Roman"/>
+          <w:sz w:val="28"/>
+          <w:szCs w:val="28"/>
+          <w:lang w:val="ru-RU"/>
+        </w:rPr>
+        <w:t>Дизайн 1-5 уровни</w:t>
+      </w:r>
+    </w:p>
+    <w:p>
+      <w:pPr>
+        <w:pStyle w:val="a3"/>
+        <w:numPr>
+          <w:ilvl w:val="1"/>
+          <w:numId w:val="3"/>
+        </w:numPr>
+        <w:spacing w:line="360" w:lineRule="auto"/>
+        <w:jc w:val="both"/>
+        <w:rPr>
+          <w:rFonts w:ascii="Times New Roman" w:hAnsi="Times New Roman" w:cs="Times New Roman"/>
+          <w:sz w:val="28"/>
+          <w:szCs w:val="28"/>
+          <w:lang w:val="ru-RU"/>
+        </w:rPr>
+      </w:pPr>
+      <w:r>
+        <w:rPr>
+          <w:rFonts w:ascii="Times New Roman" w:hAnsi="Times New Roman" w:cs="Times New Roman"/>
+          <w:sz w:val="28"/>
+          <w:szCs w:val="28"/>
+          <w:lang w:val="ru-RU"/>
+        </w:rPr>
+        <w:t>3 Вида противника</w:t>
+      </w:r>
+    </w:p>
+    <w:p>
+      <w:pPr>
+        <w:pStyle w:val="a3"/>
+        <w:numPr>
+          <w:ilvl w:val="1"/>
+          <w:numId w:val="3"/>
+        </w:numPr>
+        <w:spacing w:line="360" w:lineRule="auto"/>
+        <w:jc w:val="both"/>
+        <w:rPr>
+          <w:rFonts w:ascii="Times New Roman" w:hAnsi="Times New Roman" w:cs="Times New Roman"/>
+          <w:sz w:val="28"/>
+          <w:szCs w:val="28"/>
+          <w:lang w:val="ru-RU"/>
+        </w:rPr>
+      </w:pPr>
+      <w:r>
+        <w:rPr>
+          <w:rFonts w:ascii="Times New Roman" w:hAnsi="Times New Roman" w:cs="Times New Roman"/>
+          <w:sz w:val="28"/>
+          <w:szCs w:val="28"/>
+          <w:lang w:val="ru-RU"/>
+        </w:rPr>
+        <w:t>ИИ противника</w:t>
+      </w:r>
+    </w:p>
+    <w:p>
+      <w:pPr>
+        <w:pStyle w:val="a3"/>
+        <w:numPr>
+          <w:ilvl w:val="0"/>
+          <w:numId w:val="3"/>
+        </w:numPr>
+        <w:spacing w:line="360" w:lineRule="auto"/>
+        <w:jc w:val="both"/>
+        <w:rPr>
+          <w:rFonts w:ascii="Times New Roman" w:hAnsi="Times New Roman" w:cs="Times New Roman"/>
+          <w:sz w:val="28"/>
+          <w:szCs w:val="28"/>
+          <w:lang w:val="ru-RU"/>
+        </w:rPr>
+      </w:pPr>
+      <w:r>
+        <w:rPr>
+          <w:rFonts w:ascii="Times New Roman" w:hAnsi="Times New Roman" w:cs="Times New Roman"/>
+          <w:sz w:val="28"/>
+          <w:szCs w:val="28"/>
+          <w:lang w:val="ru-RU"/>
+        </w:rPr>
+        <w:t>Графика</w:t>
+      </w:r>
+    </w:p>
+    <w:p>
+      <w:pPr>
+        <w:pStyle w:val="a3"/>
+        <w:numPr>
+          <w:ilvl w:val="1"/>
+          <w:numId w:val="3"/>
+        </w:numPr>
+        <w:spacing w:line="360" w:lineRule="auto"/>
+        <w:jc w:val="both"/>
+        <w:rPr>
+          <w:rFonts w:ascii="Times New Roman" w:hAnsi="Times New Roman" w:cs="Times New Roman"/>
+          <w:sz w:val="28"/>
+          <w:szCs w:val="28"/>
+          <w:lang w:val="ru-RU"/>
+        </w:rPr>
+      </w:pPr>
+      <w:r>
+        <w:rPr>
+          <w:rFonts w:ascii="Times New Roman" w:hAnsi="Times New Roman" w:cs="Times New Roman"/>
+          <w:sz w:val="28"/>
+          <w:szCs w:val="28"/>
+          <w:lang w:val="ru-RU"/>
+        </w:rPr>
+        <w:t>Спрайт главного персонажа</w:t>
+      </w:r>
+    </w:p>
+    <w:p>
+      <w:pPr>
+        <w:pStyle w:val="a3"/>
+        <w:numPr>
+          <w:ilvl w:val="1"/>
+          <w:numId w:val="3"/>
+        </w:numPr>
+        <w:spacing w:line="360" w:lineRule="auto"/>
+        <w:jc w:val="both"/>
+        <w:rPr>
+          <w:rFonts w:ascii="Times New Roman" w:hAnsi="Times New Roman" w:cs="Times New Roman"/>
+          <w:sz w:val="28"/>
+          <w:szCs w:val="28"/>
+          <w:lang w:val="ru-RU"/>
+        </w:rPr>
+      </w:pPr>
+      <w:r>
+        <w:rPr>
+          <w:rFonts w:ascii="Times New Roman" w:hAnsi="Times New Roman" w:cs="Times New Roman"/>
+          <w:sz w:val="28"/>
+          <w:szCs w:val="28"/>
+          <w:lang w:val="ru-RU"/>
+        </w:rPr>
+        <w:t>Спрайт первых 3-х противников</w:t>
+      </w:r>
+    </w:p>
+    <w:p>
+      <w:pPr>
+        <w:pStyle w:val="a3"/>
+        <w:numPr>
+          <w:ilvl w:val="0"/>
+          <w:numId w:val="3"/>
+        </w:numPr>
+        <w:spacing w:line="360" w:lineRule="auto"/>
+        <w:rPr>
+          <w:rFonts w:ascii="Times New Roman" w:hAnsi="Times New Roman" w:cs="Times New Roman"/>
+          <w:sz w:val="28"/>
+          <w:szCs w:val="28"/>
+          <w:lang w:val="ru-RU"/>
+        </w:rPr>
+      </w:pPr>
+      <w:r>
+        <w:rPr>
+          <w:rFonts w:ascii="Times New Roman" w:hAnsi="Times New Roman" w:cs="Times New Roman"/>
+          <w:sz w:val="28"/>
+          <w:szCs w:val="28"/>
+          <w:lang w:val="ru-RU"/>
+        </w:rPr>
+        <w:lastRenderedPageBreak/>
+        <w:t>Решить проблемы</w:t>
+      </w:r>
       <w:bookmarkStart w:id="0" w:name="_GoBack"/>
       <w:bookmarkEnd w:id="0"/>
-    </w:p>
-    <w:p>
-      <w:pPr>
-        <w:pStyle w:val="a3"/>
-        <w:numPr>
-          <w:ilvl w:val="0"/>
-          <w:numId w:val="2"/>
-        </w:numPr>
-        <w:spacing w:line="360" w:lineRule="auto"/>
-        <w:jc w:val="both"/>
-        <w:rPr>
-          <w:rFonts w:ascii="Times New Roman" w:hAnsi="Times New Roman" w:cs="Times New Roman"/>
-          <w:sz w:val="28"/>
-          <w:szCs w:val="28"/>
-          <w:lang w:val="ru-RU"/>
-        </w:rPr>
-      </w:pPr>
-      <w:r>
-        <w:rPr>
-          <w:rFonts w:ascii="Times New Roman" w:hAnsi="Times New Roman" w:cs="Times New Roman"/>
-          <w:sz w:val="28"/>
-          <w:szCs w:val="28"/>
-          <w:lang w:val="ru-RU"/>
-        </w:rPr>
-        <w:t>Движок</w:t>
-      </w:r>
-    </w:p>
-    <w:p>
-      <w:pPr>
-        <w:pStyle w:val="a3"/>
-        <w:numPr>
-          <w:ilvl w:val="1"/>
-          <w:numId w:val="2"/>
-        </w:numPr>
-        <w:spacing w:line="360" w:lineRule="auto"/>
-        <w:jc w:val="both"/>
-        <w:rPr>
-          <w:rFonts w:ascii="Times New Roman" w:hAnsi="Times New Roman" w:cs="Times New Roman"/>
-          <w:sz w:val="28"/>
-          <w:szCs w:val="28"/>
-          <w:lang w:val="ru-RU"/>
-        </w:rPr>
-      </w:pPr>
-      <w:r>
-        <w:rPr>
-          <w:rFonts w:ascii="Times New Roman" w:hAnsi="Times New Roman" w:cs="Times New Roman"/>
-          <w:sz w:val="28"/>
-          <w:szCs w:val="28"/>
-          <w:lang w:val="ru-RU"/>
-        </w:rPr>
-        <w:t>Поле</w:t>
-      </w:r>
-    </w:p>
-    <w:p>
-      <w:pPr>
-        <w:pStyle w:val="a3"/>
-        <w:numPr>
-          <w:ilvl w:val="1"/>
-          <w:numId w:val="2"/>
-        </w:numPr>
-        <w:spacing w:line="360" w:lineRule="auto"/>
-        <w:jc w:val="both"/>
-        <w:rPr>
-          <w:rFonts w:ascii="Times New Roman" w:hAnsi="Times New Roman" w:cs="Times New Roman"/>
-          <w:sz w:val="28"/>
-          <w:szCs w:val="28"/>
-          <w:lang w:val="ru-RU"/>
-        </w:rPr>
-      </w:pPr>
-      <w:r>
-        <w:rPr>
-          <w:rFonts w:ascii="Times New Roman" w:hAnsi="Times New Roman" w:cs="Times New Roman"/>
-          <w:sz w:val="28"/>
-          <w:szCs w:val="28"/>
-          <w:lang w:val="ru-RU"/>
-        </w:rPr>
-        <w:t>Действия игрока</w:t>
-      </w:r>
-    </w:p>
-    <w:p>
-      <w:pPr>
-        <w:pStyle w:val="a3"/>
-        <w:numPr>
-          <w:ilvl w:val="1"/>
-          <w:numId w:val="2"/>
-        </w:numPr>
-        <w:spacing w:line="360" w:lineRule="auto"/>
-        <w:jc w:val="both"/>
-        <w:rPr>
-          <w:rFonts w:ascii="Times New Roman" w:hAnsi="Times New Roman" w:cs="Times New Roman"/>
-          <w:sz w:val="28"/>
-          <w:szCs w:val="28"/>
-          <w:lang w:val="ru-RU"/>
-        </w:rPr>
-      </w:pPr>
-      <w:r>
-        <w:rPr>
-          <w:rFonts w:ascii="Times New Roman" w:hAnsi="Times New Roman" w:cs="Times New Roman"/>
-          <w:sz w:val="28"/>
-          <w:szCs w:val="28"/>
-          <w:lang w:val="ru-RU"/>
-        </w:rPr>
-        <w:t>Действия противника</w:t>
-      </w:r>
-    </w:p>
-    <w:p>
-      <w:pPr>
-        <w:pStyle w:val="a3"/>
-        <w:numPr>
-          <w:ilvl w:val="1"/>
-          <w:numId w:val="2"/>
-        </w:numPr>
-        <w:spacing w:line="360" w:lineRule="auto"/>
-        <w:jc w:val="both"/>
-        <w:rPr>
-          <w:rFonts w:ascii="Times New Roman" w:hAnsi="Times New Roman" w:cs="Times New Roman"/>
-          <w:sz w:val="28"/>
-          <w:szCs w:val="28"/>
-          <w:lang w:val="ru-RU"/>
-        </w:rPr>
-      </w:pPr>
-      <w:r>
-        <w:rPr>
-          <w:rFonts w:ascii="Times New Roman" w:hAnsi="Times New Roman" w:cs="Times New Roman"/>
-          <w:sz w:val="28"/>
-          <w:szCs w:val="28"/>
-          <w:lang w:val="ru-RU"/>
-        </w:rPr>
-        <w:t>Шанс попадания</w:t>
-      </w:r>
-    </w:p>
-    <w:p>
-      <w:pPr>
-        <w:pStyle w:val="a3"/>
-        <w:numPr>
-          <w:ilvl w:val="1"/>
-          <w:numId w:val="2"/>
-        </w:numPr>
-        <w:spacing w:line="360" w:lineRule="auto"/>
-        <w:jc w:val="both"/>
-        <w:rPr>
-          <w:rFonts w:ascii="Times New Roman" w:hAnsi="Times New Roman" w:cs="Times New Roman"/>
-          <w:sz w:val="28"/>
-          <w:szCs w:val="28"/>
-          <w:lang w:val="ru-RU"/>
-        </w:rPr>
-      </w:pPr>
-      <w:r>
-        <w:rPr>
-          <w:rFonts w:ascii="Times New Roman" w:hAnsi="Times New Roman" w:cs="Times New Roman"/>
-          <w:sz w:val="28"/>
-          <w:szCs w:val="28"/>
-          <w:lang w:val="ru-RU"/>
-        </w:rPr>
-        <w:t>Увороты</w:t>
-      </w:r>
-    </w:p>
-    <w:p>
-      <w:pPr>
-        <w:pStyle w:val="a3"/>
-        <w:numPr>
-          <w:ilvl w:val="1"/>
-          <w:numId w:val="2"/>
-        </w:numPr>
-        <w:spacing w:line="360" w:lineRule="auto"/>
-        <w:jc w:val="both"/>
-        <w:rPr>
-          <w:rFonts w:ascii="Times New Roman" w:hAnsi="Times New Roman" w:cs="Times New Roman"/>
-          <w:sz w:val="28"/>
-          <w:szCs w:val="28"/>
-          <w:lang w:val="ru-RU"/>
-        </w:rPr>
-      </w:pPr>
-      <w:r>
-        <w:rPr>
-          <w:rFonts w:ascii="Times New Roman" w:hAnsi="Times New Roman" w:cs="Times New Roman"/>
-          <w:sz w:val="28"/>
-          <w:szCs w:val="28"/>
-          <w:lang w:val="ru-RU"/>
-        </w:rPr>
-        <w:t>Жизни</w:t>
-      </w:r>
-    </w:p>
-    <w:p>
-      <w:pPr>
-        <w:pStyle w:val="a3"/>
-        <w:numPr>
-          <w:ilvl w:val="0"/>
-          <w:numId w:val="2"/>
-        </w:numPr>
-        <w:spacing w:line="360" w:lineRule="auto"/>
-        <w:jc w:val="both"/>
-        <w:rPr>
-          <w:rFonts w:ascii="Times New Roman" w:hAnsi="Times New Roman" w:cs="Times New Roman"/>
-          <w:sz w:val="28"/>
-          <w:szCs w:val="28"/>
-          <w:lang w:val="ru-RU"/>
-        </w:rPr>
-      </w:pPr>
-      <w:r>
-        <w:rPr>
-          <w:rFonts w:ascii="Times New Roman" w:hAnsi="Times New Roman" w:cs="Times New Roman"/>
-          <w:sz w:val="28"/>
-          <w:szCs w:val="28"/>
-          <w:lang w:val="ru-RU"/>
-        </w:rPr>
-        <w:t>Главное меню.</w:t>
-      </w:r>
-    </w:p>
-    <w:p>
-      <w:pPr>
-        <w:pStyle w:val="a3"/>
-        <w:numPr>
-          <w:ilvl w:val="0"/>
-          <w:numId w:val="2"/>
-        </w:numPr>
-        <w:spacing w:line="360" w:lineRule="auto"/>
-        <w:jc w:val="both"/>
-        <w:rPr>
-          <w:rFonts w:ascii="Times New Roman" w:hAnsi="Times New Roman" w:cs="Times New Roman"/>
-          <w:sz w:val="28"/>
-          <w:szCs w:val="28"/>
-          <w:lang w:val="ru-RU"/>
-        </w:rPr>
-      </w:pPr>
-      <w:r>
-        <w:rPr>
-          <w:rFonts w:ascii="Times New Roman" w:hAnsi="Times New Roman" w:cs="Times New Roman"/>
-          <w:sz w:val="28"/>
-          <w:szCs w:val="28"/>
-          <w:lang w:val="ru-RU"/>
-        </w:rPr>
-        <w:t>Интерфейс передвижения</w:t>
-      </w:r>
-    </w:p>
-    <w:p>
-      <w:pPr>
-        <w:pStyle w:val="a3"/>
-        <w:numPr>
-          <w:ilvl w:val="0"/>
-          <w:numId w:val="2"/>
-        </w:numPr>
-        <w:spacing w:line="360" w:lineRule="auto"/>
-        <w:jc w:val="both"/>
-        <w:rPr>
-          <w:rFonts w:ascii="Times New Roman" w:hAnsi="Times New Roman" w:cs="Times New Roman"/>
-          <w:sz w:val="28"/>
-          <w:szCs w:val="28"/>
-          <w:lang w:val="ru-RU"/>
-        </w:rPr>
-      </w:pPr>
-      <w:r>
-        <w:rPr>
-          <w:rFonts w:ascii="Times New Roman" w:hAnsi="Times New Roman" w:cs="Times New Roman"/>
-          <w:sz w:val="28"/>
-          <w:szCs w:val="28"/>
-          <w:lang w:val="ru-RU"/>
-        </w:rPr>
-        <w:t>Кнопка паузы</w:t>
-      </w:r>
-    </w:p>
-    <w:p>
-      <w:pPr>
-        <w:pStyle w:val="a3"/>
-        <w:numPr>
-          <w:ilvl w:val="0"/>
-          <w:numId w:val="2"/>
-        </w:numPr>
-        <w:spacing w:line="360" w:lineRule="auto"/>
-        <w:jc w:val="both"/>
-        <w:rPr>
-          <w:rFonts w:ascii="Times New Roman" w:hAnsi="Times New Roman" w:cs="Times New Roman"/>
-          <w:sz w:val="28"/>
-          <w:szCs w:val="28"/>
-          <w:lang w:val="ru-RU"/>
-        </w:rPr>
-      </w:pPr>
-      <w:r>
-        <w:rPr>
-          <w:rFonts w:ascii="Times New Roman" w:hAnsi="Times New Roman" w:cs="Times New Roman"/>
-          <w:sz w:val="28"/>
-          <w:szCs w:val="28"/>
-          <w:lang w:val="ru-RU"/>
-        </w:rPr>
-        <w:t>Задуматься о графике</w:t>
-      </w:r>
-    </w:p>
-    <w:p>
-      <w:pPr>
-        <w:pStyle w:val="a3"/>
-        <w:numPr>
-          <w:ilvl w:val="1"/>
-          <w:numId w:val="2"/>
-        </w:numPr>
-        <w:spacing w:line="360" w:lineRule="auto"/>
-        <w:jc w:val="both"/>
-        <w:rPr>
-          <w:rFonts w:ascii="Times New Roman" w:hAnsi="Times New Roman" w:cs="Times New Roman"/>
-          <w:sz w:val="28"/>
-          <w:szCs w:val="28"/>
-          <w:lang w:val="ru-RU"/>
-        </w:rPr>
-      </w:pPr>
-      <w:r>
-        <w:rPr>
-          <w:rFonts w:ascii="Times New Roman" w:hAnsi="Times New Roman" w:cs="Times New Roman"/>
-          <w:sz w:val="28"/>
-          <w:szCs w:val="28"/>
-          <w:lang w:val="ru-RU"/>
-        </w:rPr>
-        <w:t>Найти графический редактор</w:t>
-      </w:r>
-    </w:p>
-    <w:p>
-      <w:pPr>
-        <w:pStyle w:val="a3"/>
-        <w:numPr>
-          <w:ilvl w:val="1"/>
-          <w:numId w:val="2"/>
-        </w:numPr>
-        <w:spacing w:line="360" w:lineRule="auto"/>
-        <w:jc w:val="both"/>
-        <w:rPr>
-          <w:rFonts w:ascii="Times New Roman" w:hAnsi="Times New Roman" w:cs="Times New Roman"/>
-          <w:sz w:val="28"/>
-          <w:szCs w:val="28"/>
-          <w:lang w:val="ru-RU"/>
-        </w:rPr>
-      </w:pPr>
-      <w:r>
-        <w:rPr>
-          <w:rFonts w:ascii="Times New Roman" w:hAnsi="Times New Roman" w:cs="Times New Roman"/>
-          <w:sz w:val="28"/>
-          <w:szCs w:val="28"/>
-          <w:lang w:val="ru-RU"/>
-        </w:rPr>
-        <w:t>Научиться рисовать в редакторе</w:t>
-      </w:r>
-    </w:p>
-    <w:p>
-      <w:pPr>
-        <w:spacing w:line="360" w:lineRule="auto"/>
-        <w:jc w:val="both"/>
-        <w:rPr>
-          <w:rFonts w:ascii="Times New Roman" w:hAnsi="Times New Roman" w:cs="Times New Roman"/>
-          <w:sz w:val="28"/>
-          <w:szCs w:val="28"/>
-        </w:rPr>
-      </w:pPr>
-      <w:r>
-        <w:rPr>
-          <w:rFonts w:ascii="Times New Roman" w:hAnsi="Times New Roman" w:cs="Times New Roman"/>
-          <w:sz w:val="28"/>
-          <w:szCs w:val="28"/>
-          <w:lang w:val="ru-RU"/>
-        </w:rPr>
-        <w:t>Этап</w:t>
-      </w:r>
-      <w:r>
-        <w:rPr>
-          <w:rFonts w:ascii="Times New Roman" w:hAnsi="Times New Roman" w:cs="Times New Roman"/>
-          <w:sz w:val="28"/>
-          <w:szCs w:val="28"/>
-        </w:rPr>
-        <w:t xml:space="preserve"> II</w:t>
-      </w:r>
-    </w:p>
-    <w:p>
-      <w:pPr>
-        <w:pStyle w:val="a3"/>
-        <w:numPr>
-          <w:ilvl w:val="0"/>
-          <w:numId w:val="3"/>
-        </w:numPr>
-        <w:spacing w:line="360" w:lineRule="auto"/>
-        <w:jc w:val="both"/>
-        <w:rPr>
-          <w:rFonts w:ascii="Times New Roman" w:hAnsi="Times New Roman" w:cs="Times New Roman"/>
-          <w:sz w:val="28"/>
-          <w:szCs w:val="28"/>
-          <w:lang w:val="ru-RU"/>
-        </w:rPr>
-      </w:pPr>
-      <w:r>
-        <w:rPr>
-          <w:rFonts w:ascii="Times New Roman" w:hAnsi="Times New Roman" w:cs="Times New Roman"/>
-          <w:sz w:val="28"/>
-          <w:szCs w:val="28"/>
-          <w:lang w:val="ru-RU"/>
-        </w:rPr>
-        <w:t>Гайд для пользователя</w:t>
-      </w:r>
-    </w:p>
-    <w:p>
-      <w:pPr>
-        <w:pStyle w:val="a3"/>
-        <w:numPr>
-          <w:ilvl w:val="0"/>
-          <w:numId w:val="3"/>
-        </w:numPr>
-        <w:spacing w:line="360" w:lineRule="auto"/>
-        <w:jc w:val="both"/>
-        <w:rPr>
-          <w:rFonts w:ascii="Times New Roman" w:hAnsi="Times New Roman" w:cs="Times New Roman"/>
-          <w:sz w:val="28"/>
-          <w:szCs w:val="28"/>
-          <w:lang w:val="ru-RU"/>
-        </w:rPr>
-      </w:pPr>
-      <w:r>
-        <w:rPr>
-          <w:rFonts w:ascii="Times New Roman" w:hAnsi="Times New Roman" w:cs="Times New Roman"/>
-          <w:sz w:val="28"/>
-          <w:szCs w:val="28"/>
-          <w:lang w:val="ru-RU"/>
-        </w:rPr>
-        <w:t>Сохранение пользователя</w:t>
-      </w:r>
-    </w:p>
-    <w:p>
-      <w:pPr>
-        <w:pStyle w:val="a3"/>
-        <w:numPr>
-          <w:ilvl w:val="0"/>
-          <w:numId w:val="3"/>
-        </w:numPr>
-        <w:spacing w:line="360" w:lineRule="auto"/>
-        <w:jc w:val="both"/>
-        <w:rPr>
-          <w:rFonts w:ascii="Times New Roman" w:hAnsi="Times New Roman" w:cs="Times New Roman"/>
-          <w:sz w:val="28"/>
-          <w:szCs w:val="28"/>
-          <w:lang w:val="ru-RU"/>
-        </w:rPr>
-      </w:pPr>
-      <w:r>
-        <w:rPr>
-          <w:rFonts w:ascii="Times New Roman" w:hAnsi="Times New Roman" w:cs="Times New Roman"/>
-          <w:sz w:val="28"/>
-          <w:szCs w:val="28"/>
-          <w:lang w:val="ru-RU"/>
-        </w:rPr>
-        <w:t>Полноценное меню</w:t>
-      </w:r>
-    </w:p>
-    <w:p>
-      <w:pPr>
-        <w:pStyle w:val="a3"/>
-        <w:numPr>
-          <w:ilvl w:val="0"/>
-          <w:numId w:val="3"/>
-        </w:numPr>
-        <w:spacing w:line="360" w:lineRule="auto"/>
-        <w:jc w:val="both"/>
-        <w:rPr>
-          <w:rFonts w:ascii="Times New Roman" w:hAnsi="Times New Roman" w:cs="Times New Roman"/>
-          <w:sz w:val="28"/>
-          <w:szCs w:val="28"/>
-          <w:lang w:val="ru-RU"/>
-        </w:rPr>
-      </w:pPr>
-      <w:r>
-        <w:rPr>
-          <w:rFonts w:ascii="Times New Roman" w:hAnsi="Times New Roman" w:cs="Times New Roman"/>
-          <w:sz w:val="28"/>
-          <w:szCs w:val="28"/>
-          <w:lang w:val="ru-RU"/>
-        </w:rPr>
-        <w:t>Дизайн 1-5 уровни</w:t>
-      </w:r>
-    </w:p>
-    <w:p>
-      <w:pPr>
-        <w:pStyle w:val="a3"/>
-        <w:numPr>
-          <w:ilvl w:val="1"/>
-          <w:numId w:val="3"/>
-        </w:numPr>
-        <w:spacing w:line="360" w:lineRule="auto"/>
-        <w:jc w:val="both"/>
-        <w:rPr>
-          <w:rFonts w:ascii="Times New Roman" w:hAnsi="Times New Roman" w:cs="Times New Roman"/>
-          <w:sz w:val="28"/>
-          <w:szCs w:val="28"/>
-          <w:lang w:val="ru-RU"/>
-        </w:rPr>
-      </w:pPr>
-      <w:r>
-        <w:rPr>
-          <w:rFonts w:ascii="Times New Roman" w:hAnsi="Times New Roman" w:cs="Times New Roman"/>
-          <w:sz w:val="28"/>
-          <w:szCs w:val="28"/>
-          <w:lang w:val="ru-RU"/>
-        </w:rPr>
-        <w:t>3 Вида противника</w:t>
-      </w:r>
-    </w:p>
-    <w:p>
-      <w:pPr>
-        <w:pStyle w:val="a3"/>
-        <w:numPr>
-          <w:ilvl w:val="1"/>
-          <w:numId w:val="3"/>
-        </w:numPr>
-        <w:spacing w:line="360" w:lineRule="auto"/>
-        <w:jc w:val="both"/>
-        <w:rPr>
-          <w:rFonts w:ascii="Times New Roman" w:hAnsi="Times New Roman" w:cs="Times New Roman"/>
-          <w:sz w:val="28"/>
-          <w:szCs w:val="28"/>
-          <w:lang w:val="ru-RU"/>
-        </w:rPr>
-      </w:pPr>
-      <w:r>
-        <w:rPr>
-          <w:rFonts w:ascii="Times New Roman" w:hAnsi="Times New Roman" w:cs="Times New Roman"/>
-          <w:sz w:val="28"/>
-          <w:szCs w:val="28"/>
-          <w:lang w:val="ru-RU"/>
-        </w:rPr>
-        <w:t>ИИ противника</w:t>
-      </w:r>
-    </w:p>
-    <w:p>
-      <w:pPr>
-        <w:pStyle w:val="a3"/>
-        <w:numPr>
-          <w:ilvl w:val="0"/>
-          <w:numId w:val="3"/>
-        </w:numPr>
-        <w:spacing w:line="360" w:lineRule="auto"/>
-        <w:jc w:val="both"/>
-        <w:rPr>
-          <w:rFonts w:ascii="Times New Roman" w:hAnsi="Times New Roman" w:cs="Times New Roman"/>
-          <w:sz w:val="28"/>
-          <w:szCs w:val="28"/>
-          <w:lang w:val="ru-RU"/>
-        </w:rPr>
-      </w:pPr>
-      <w:r>
-        <w:rPr>
-          <w:rFonts w:ascii="Times New Roman" w:hAnsi="Times New Roman" w:cs="Times New Roman"/>
-          <w:sz w:val="28"/>
-          <w:szCs w:val="28"/>
-          <w:lang w:val="ru-RU"/>
-        </w:rPr>
-        <w:t>Графика</w:t>
-      </w:r>
-    </w:p>
-    <w:p>
-      <w:pPr>
-        <w:pStyle w:val="a3"/>
-        <w:numPr>
-          <w:ilvl w:val="1"/>
-          <w:numId w:val="3"/>
-        </w:numPr>
-        <w:spacing w:line="360" w:lineRule="auto"/>
-        <w:jc w:val="both"/>
-        <w:rPr>
-          <w:rFonts w:ascii="Times New Roman" w:hAnsi="Times New Roman" w:cs="Times New Roman"/>
-          <w:sz w:val="28"/>
-          <w:szCs w:val="28"/>
-          <w:lang w:val="ru-RU"/>
-        </w:rPr>
-      </w:pPr>
-      <w:r>
-        <w:rPr>
-          <w:rFonts w:ascii="Times New Roman" w:hAnsi="Times New Roman" w:cs="Times New Roman"/>
-          <w:sz w:val="28"/>
-          <w:szCs w:val="28"/>
-          <w:lang w:val="ru-RU"/>
-        </w:rPr>
-        <w:t>Спрайт главного персонажа</w:t>
-      </w:r>
-    </w:p>
-    <w:p>
-      <w:pPr>
-        <w:pStyle w:val="a3"/>
-        <w:numPr>
-          <w:ilvl w:val="1"/>
-          <w:numId w:val="3"/>
-        </w:numPr>
-        <w:spacing w:line="360" w:lineRule="auto"/>
-        <w:jc w:val="both"/>
-        <w:rPr>
-          <w:rFonts w:ascii="Times New Roman" w:hAnsi="Times New Roman" w:cs="Times New Roman"/>
-          <w:sz w:val="28"/>
-          <w:szCs w:val="28"/>
-          <w:lang w:val="ru-RU"/>
-        </w:rPr>
-      </w:pPr>
-      <w:r>
-        <w:rPr>
-          <w:rFonts w:ascii="Times New Roman" w:hAnsi="Times New Roman" w:cs="Times New Roman"/>
-          <w:sz w:val="28"/>
-          <w:szCs w:val="28"/>
-          <w:lang w:val="ru-RU"/>
-        </w:rPr>
-        <w:t>Спрайт первых 3-х противников</w:t>
-      </w:r>
-    </w:p>
-    <w:p>
-      <w:pPr>
-        <w:pStyle w:val="a3"/>
-        <w:numPr>
-          <w:ilvl w:val="0"/>
-          <w:numId w:val="3"/>
-        </w:numPr>
-        <w:spacing w:line="360" w:lineRule="auto"/>
-        <w:jc w:val="both"/>
-        <w:rPr>
-          <w:rFonts w:ascii="Times New Roman" w:hAnsi="Times New Roman" w:cs="Times New Roman"/>
-          <w:sz w:val="28"/>
-          <w:szCs w:val="28"/>
-          <w:lang w:val="ru-RU"/>
-        </w:rPr>
-      </w:pPr>
-      <w:r>
-        <w:rPr>
-          <w:rFonts w:ascii="Times New Roman" w:hAnsi="Times New Roman" w:cs="Times New Roman"/>
-          <w:sz w:val="28"/>
-          <w:szCs w:val="28"/>
-          <w:lang w:val="ru-RU"/>
-        </w:rPr>
-        <w:lastRenderedPageBreak/>
-        <w:t>Решить проблемы с масштабированием</w:t>
+      <w:r>
+        <w:rPr>
+          <w:rFonts w:ascii="Times New Roman" w:hAnsi="Times New Roman" w:cs="Times New Roman"/>
+          <w:sz w:val="28"/>
+          <w:szCs w:val="28"/>
+          <w:lang w:val="ru-RU"/>
+        </w:rPr>
+        <w:t xml:space="preserve"> с масштабированием</w:t>
       </w:r>
     </w:p>
     <w:p>
@@ -853,13 +876,75 @@
         <w:lang w:val="uk-UA" w:eastAsia="uk-UA"/>
       </w:rPr>
       <w:drawing>
-        <wp:anchor distT="0" distB="0" distL="114300" distR="114300" simplePos="0" relativeHeight="251658240" behindDoc="0" locked="0" layoutInCell="1" allowOverlap="1" wp14:anchorId="72A413FA" wp14:editId="1B9F619F">
+        <wp:anchor distT="0" distB="0" distL="114300" distR="114300" simplePos="0" relativeHeight="251659264" behindDoc="0" locked="0" layoutInCell="1" allowOverlap="1" wp14:anchorId="3F97BF45" wp14:editId="3B919F98">
           <wp:simplePos x="0" y="0"/>
           <wp:positionH relativeFrom="margin">
-            <wp:posOffset>5495925</wp:posOffset>
+            <wp:posOffset>3762375</wp:posOffset>
           </wp:positionH>
           <wp:positionV relativeFrom="margin">
             <wp:posOffset>-923925</wp:posOffset>
+          </wp:positionV>
+          <wp:extent cx="1905000" cy="1257300"/>
+          <wp:effectExtent l="0" t="0" r="0" b="0"/>
+          <wp:wrapSquare wrapText="bothSides"/>
+          <wp:docPr id="2" name="Рисунок 2" descr="http://www.devpulse.ru/wp-content/uploads/2013/10/clearcode.png"/>
+          <wp:cNvGraphicFramePr>
+            <a:graphicFrameLocks xmlns:a="http://schemas.openxmlformats.org/drawingml/2006/main" noChangeAspect="1"/>
+          </wp:cNvGraphicFramePr>
+          <a:graphic xmlns:a="http://schemas.openxmlformats.org/drawingml/2006/main">
+            <a:graphicData uri="http://schemas.openxmlformats.org/drawingml/2006/picture">
+              <pic:pic xmlns:pic="http://schemas.openxmlformats.org/drawingml/2006/picture">
+                <pic:nvPicPr>
+                  <pic:cNvPr id="0" name="Picture 1" descr="http://www.devpulse.ru/wp-content/uploads/2013/10/clearcode.png"/>
+                  <pic:cNvPicPr>
+                    <a:picLocks noChangeAspect="1" noChangeArrowheads="1"/>
+                  </pic:cNvPicPr>
+                </pic:nvPicPr>
+                <pic:blipFill>
+                  <a:blip r:embed="rId1" cstate="print">
+                    <a:extLst>
+                      <a:ext uri="{28A0092B-C50C-407E-A947-70E740481C1C}">
+                        <a14:useLocalDpi xmlns:a14="http://schemas.microsoft.com/office/drawing/2010/main" val="0"/>
+                      </a:ext>
+                    </a:extLst>
+                  </a:blip>
+                  <a:srcRect/>
+                  <a:stretch>
+                    <a:fillRect/>
+                  </a:stretch>
+                </pic:blipFill>
+                <pic:spPr bwMode="auto">
+                  <a:xfrm>
+                    <a:off x="0" y="0"/>
+                    <a:ext cx="1905000" cy="1257300"/>
+                  </a:xfrm>
+                  <a:prstGeom prst="rect">
+                    <a:avLst/>
+                  </a:prstGeom>
+                  <a:noFill/>
+                  <a:ln>
+                    <a:noFill/>
+                  </a:ln>
+                </pic:spPr>
+              </pic:pic>
+            </a:graphicData>
+          </a:graphic>
+        </wp:anchor>
+      </w:drawing>
+    </w:r>
+    <w:r>
+      <w:rPr>
+        <w:noProof/>
+        <w:lang w:val="uk-UA" w:eastAsia="uk-UA"/>
+      </w:rPr>
+      <w:drawing>
+        <wp:anchor distT="0" distB="0" distL="114300" distR="114300" simplePos="0" relativeHeight="251660288" behindDoc="0" locked="0" layoutInCell="1" allowOverlap="1" wp14:anchorId="31EAC861" wp14:editId="1715EFA8">
+          <wp:simplePos x="0" y="0"/>
+          <wp:positionH relativeFrom="margin">
+            <wp:posOffset>5362575</wp:posOffset>
+          </wp:positionH>
+          <wp:positionV relativeFrom="margin">
+            <wp:posOffset>-1076325</wp:posOffset>
           </wp:positionV>
           <wp:extent cx="1028700" cy="1455420"/>
           <wp:effectExtent l="0" t="0" r="0" b="0"/>
@@ -878,7 +963,7 @@
                   </pic:cNvPicPr>
                 </pic:nvPicPr>
                 <pic:blipFill>
-                  <a:blip r:embed="rId1">
+                  <a:blip r:embed="rId2">
                     <a:extLst>
                       <a:ext uri="{28A0092B-C50C-407E-A947-70E740481C1C}">
                         <a14:useLocalDpi xmlns:a14="http://schemas.microsoft.com/office/drawing/2010/main" val="0"/>
@@ -1438,6 +1523,36 @@
     <w:uiPriority w:val="99"/>
     <w:rsid w:val="00697DFE"/>
   </w:style>
+  <w:style w:type="paragraph" w:styleId="a8">
+    <w:name w:val="Balloon Text"/>
+    <w:basedOn w:val="a"/>
+    <w:link w:val="a9"/>
+    <w:uiPriority w:val="99"/>
+    <w:semiHidden/>
+    <w:unhideWhenUsed/>
+    <w:rsid w:val="00E92177"/>
+    <w:pPr>
+      <w:spacing w:after="0" w:line="240" w:lineRule="auto"/>
+    </w:pPr>
+    <w:rPr>
+      <w:rFonts w:ascii="Tahoma" w:hAnsi="Tahoma" w:cs="Tahoma"/>
+      <w:sz w:val="16"/>
+      <w:szCs w:val="16"/>
+    </w:rPr>
+  </w:style>
+  <w:style w:type="character" w:customStyle="1" w:styleId="a9">
+    <w:name w:val="Текст выноски Знак"/>
+    <w:basedOn w:val="a0"/>
+    <w:link w:val="a8"/>
+    <w:uiPriority w:val="99"/>
+    <w:semiHidden/>
+    <w:rsid w:val="00E92177"/>
+    <w:rPr>
+      <w:rFonts w:ascii="Tahoma" w:hAnsi="Tahoma" w:cs="Tahoma"/>
+      <w:sz w:val="16"/>
+      <w:szCs w:val="16"/>
+    </w:rPr>
+  </w:style>
 </w:styles>
 </file>
 
@@ -1682,6 +1797,36 @@
     <w:link w:val="a6"/>
     <w:uiPriority w:val="99"/>
     <w:rsid w:val="00697DFE"/>
+  </w:style>
+  <w:style w:type="paragraph" w:styleId="a8">
+    <w:name w:val="Balloon Text"/>
+    <w:basedOn w:val="a"/>
+    <w:link w:val="a9"/>
+    <w:uiPriority w:val="99"/>
+    <w:semiHidden/>
+    <w:unhideWhenUsed/>
+    <w:rsid w:val="00E92177"/>
+    <w:pPr>
+      <w:spacing w:after="0" w:line="240" w:lineRule="auto"/>
+    </w:pPr>
+    <w:rPr>
+      <w:rFonts w:ascii="Tahoma" w:hAnsi="Tahoma" w:cs="Tahoma"/>
+      <w:sz w:val="16"/>
+      <w:szCs w:val="16"/>
+    </w:rPr>
+  </w:style>
+  <w:style w:type="character" w:customStyle="1" w:styleId="a9">
+    <w:name w:val="Текст выноски Знак"/>
+    <w:basedOn w:val="a0"/>
+    <w:link w:val="a8"/>
+    <w:uiPriority w:val="99"/>
+    <w:semiHidden/>
+    <w:rsid w:val="00E92177"/>
+    <w:rPr>
+      <w:rFonts w:ascii="Tahoma" w:hAnsi="Tahoma" w:cs="Tahoma"/>
+      <w:sz w:val="16"/>
+      <w:szCs w:val="16"/>
+    </w:rPr>
   </w:style>
 </w:styles>
 </file>
@@ -1941,7 +2086,7 @@
   <a:extraClrSchemeLst/>
   <a:extLst>
     <a:ext uri="{05A4C25C-085E-4340-85A3-A5531E510DB2}">
-      <thm15:themeFamily xmlns="" xmlns:thm15="http://schemas.microsoft.com/office/thememl/2012/main" name="Office Theme" id="{62F939B6-93AF-4DB8-9C6B-D6C7DFDC589F}" vid="{4A3C46E8-61CC-4603-A589-7422A47A8E4A}"/>
+      <thm15:themeFamily xmlns:thm15="http://schemas.microsoft.com/office/thememl/2012/main" xmlns="" name="Office Theme" id="{62F939B6-93AF-4DB8-9C6B-D6C7DFDC589F}" vid="{4A3C46E8-61CC-4603-A589-7422A47A8E4A}"/>
     </a:ext>
   </a:extLst>
 </a:theme>

</xml_diff>